<commit_message>
Added SlickQuiz to pdf2book..
</commit_message>
<xml_diff>
--- a/my-stuff/pdf2book/docx/Page-001.docx
+++ b/my-stuff/pdf2book/docx/Page-001.docx
@@ -4,150 +4,89 @@
   <w:body>
     <w:p>
       <w:pPr>
-        <w:sectPr>
-          <w:pgSz w:w="11933" w:h="15307"/>
-          <w:pgMar w:top="0" w:right="0" w:bottom="0" w:left="0" w:header="0" w:footer="0" w:gutter="0"/>
-          <w:cols w:space="708"/>
-        </w:sectPr>
+        <w:widowControl w:val="0"/>
+        <w:autoSpaceDE w:val="0"/>
+        <w:autoSpaceDN w:val="0"/>
+        <w:spacing w:after="0" w:line="240" w:lineRule="auto"/>
+        <w:ind w:left="114"/>
+        <w:rPr>
+          <w:rFonts w:ascii="Times New Roman" w:eastAsia="Book Antiqua" w:hAnsi="Book Antiqua" w:cs="Book Antiqua"/>
+          <w:kern w:val="0"/>
+          <w:sz w:val="20"/>
+          <w:szCs w:val="21"/>
+          <w:lang w:val="hu-HU"/>
+          <w14:ligatures w14:val="none"/>
+        </w:rPr>
       </w:pPr>
-      <w:bookmarkStart w:id="0" w:name="_Hlk205531580"/>
       <w:r>
         <w:rPr>
+          <w:rFonts w:ascii="Times New Roman" w:eastAsia="Book Antiqua" w:hAnsi="Book Antiqua" w:cs="Book Antiqua"/>
           <w:noProof/>
+          <w:kern w:val="0"/>
+          <w:sz w:val="20"/>
+          <w:szCs w:val="21"/>
+          <w:lang w:val="hu-HU"/>
+          <w14:ligatures w14:val="none"/>
         </w:rPr>
         <w:drawing>
-          <wp:anchor distT="0" distB="0" distL="114300" distR="114300" simplePos="0" relativeHeight="251659264" behindDoc="1" locked="0" layoutInCell="0" allowOverlap="1" wp14:anchorId="2B21FB07" wp14:editId="51A804F9">
-            <wp:simplePos x="0" y="0"/>
-            <wp:positionH relativeFrom="page">
-              <wp:posOffset>17512</wp:posOffset>
-            </wp:positionH>
-            <wp:positionV relativeFrom="page">
-              <wp:posOffset>-167</wp:posOffset>
-            </wp:positionV>
-            <wp:extent cx="7562105" cy="9720090"/>
+          <wp:inline distT="0" distB="0" distL="0" distR="0" wp14:anchorId="1AE45B29" wp14:editId="4589FFF2">
+            <wp:extent cx="6766150" cy="8447817"/>
             <wp:effectExtent l="0" t="0" r="0" b="0"/>
-            <wp:wrapNone/>
-            <wp:docPr id="1" name="drawingObject1"/>
-            <wp:cNvGraphicFramePr/>
+            <wp:docPr id="1" name="image1.jpeg"/>
+            <wp:cNvGraphicFramePr>
+              <a:graphicFrameLocks xmlns:a="http://schemas.openxmlformats.org/drawingml/2006/main" noChangeAspect="1"/>
+            </wp:cNvGraphicFramePr>
             <a:graphic xmlns:a="http://schemas.openxmlformats.org/drawingml/2006/main">
               <a:graphicData uri="http://schemas.openxmlformats.org/drawingml/2006/picture">
                 <pic:pic xmlns:pic="http://schemas.openxmlformats.org/drawingml/2006/picture">
                   <pic:nvPicPr>
-                    <pic:cNvPr id="2" name="Picture 2"/>
+                    <pic:cNvPr id="2" name="image1.jpeg"/>
                     <pic:cNvPicPr/>
                   </pic:nvPicPr>
                   <pic:blipFill>
-                    <a:blip r:embed="rId4"/>
-                    <a:stretch/>
+                    <a:blip r:embed="rId4" cstate="print"/>
+                    <a:stretch>
+                      <a:fillRect/>
+                    </a:stretch>
                   </pic:blipFill>
                   <pic:spPr>
                     <a:xfrm>
                       <a:off x="0" y="0"/>
-                      <a:ext cx="7562105" cy="9720090"/>
+                      <a:ext cx="6766150" cy="8447817"/>
                     </a:xfrm>
                     <a:prstGeom prst="rect">
                       <a:avLst/>
                     </a:prstGeom>
-                    <a:noFill/>
                   </pic:spPr>
                 </pic:pic>
               </a:graphicData>
             </a:graphic>
-          </wp:anchor>
-        </w:drawing>
-      </w:r>
-      <w:r>
-        <w:rPr>
-          <w:noProof/>
-        </w:rPr>
-        <w:drawing>
-          <wp:anchor distT="0" distB="0" distL="114300" distR="114300" simplePos="0" relativeHeight="251660288" behindDoc="1" locked="0" layoutInCell="0" allowOverlap="1" wp14:anchorId="35D39E99" wp14:editId="12781AC4">
-            <wp:simplePos x="0" y="0"/>
-            <wp:positionH relativeFrom="page">
-              <wp:posOffset>-242909</wp:posOffset>
-            </wp:positionH>
-            <wp:positionV relativeFrom="page">
-              <wp:posOffset>-51</wp:posOffset>
-            </wp:positionV>
-            <wp:extent cx="179830" cy="9720090"/>
-            <wp:effectExtent l="0" t="0" r="0" b="0"/>
-            <wp:wrapNone/>
-            <wp:docPr id="3" name="drawingObject3"/>
-            <wp:cNvGraphicFramePr/>
-            <a:graphic xmlns:a="http://schemas.openxmlformats.org/drawingml/2006/main">
-              <a:graphicData uri="http://schemas.openxmlformats.org/drawingml/2006/picture">
-                <pic:pic xmlns:pic="http://schemas.openxmlformats.org/drawingml/2006/picture">
-                  <pic:nvPicPr>
-                    <pic:cNvPr id="4" name="Picture 4"/>
-                    <pic:cNvPicPr/>
-                  </pic:nvPicPr>
-                  <pic:blipFill>
-                    <a:blip r:embed="rId5"/>
-                    <a:stretch/>
-                  </pic:blipFill>
-                  <pic:spPr>
-                    <a:xfrm>
-                      <a:off x="0" y="0"/>
-                      <a:ext cx="179830" cy="9720090"/>
-                    </a:xfrm>
-                    <a:prstGeom prst="rect">
-                      <a:avLst/>
-                    </a:prstGeom>
-                    <a:noFill/>
-                  </pic:spPr>
-                </pic:pic>
-              </a:graphicData>
-            </a:graphic>
-          </wp:anchor>
-        </w:drawing>
-      </w:r>
-      <w:r>
-        <w:rPr>
-          <w:noProof/>
-        </w:rPr>
-        <w:drawing>
-          <wp:anchor distT="0" distB="0" distL="114300" distR="114300" simplePos="0" relativeHeight="251661312" behindDoc="1" locked="0" layoutInCell="0" allowOverlap="1" wp14:anchorId="24A79A1C" wp14:editId="4CCFF3E5">
-            <wp:simplePos x="0" y="0"/>
-            <wp:positionH relativeFrom="page">
-              <wp:posOffset>-7885701</wp:posOffset>
-            </wp:positionH>
-            <wp:positionV relativeFrom="page">
-              <wp:posOffset>-167</wp:posOffset>
-            </wp:positionV>
-            <wp:extent cx="7562105" cy="9720090"/>
-            <wp:effectExtent l="0" t="0" r="0" b="0"/>
-            <wp:wrapNone/>
-            <wp:docPr id="5" name="drawingObject5"/>
-            <wp:cNvGraphicFramePr/>
-            <a:graphic xmlns:a="http://schemas.openxmlformats.org/drawingml/2006/main">
-              <a:graphicData uri="http://schemas.openxmlformats.org/drawingml/2006/picture">
-                <pic:pic xmlns:pic="http://schemas.openxmlformats.org/drawingml/2006/picture">
-                  <pic:nvPicPr>
-                    <pic:cNvPr id="6" name="Picture 6"/>
-                    <pic:cNvPicPr/>
-                  </pic:nvPicPr>
-                  <pic:blipFill>
-                    <a:blip r:embed="rId6"/>
-                    <a:stretch/>
-                  </pic:blipFill>
-                  <pic:spPr>
-                    <a:xfrm>
-                      <a:off x="0" y="0"/>
-                      <a:ext cx="7562105" cy="9720090"/>
-                    </a:xfrm>
-                    <a:prstGeom prst="rect">
-                      <a:avLst/>
-                    </a:prstGeom>
-                    <a:noFill/>
-                  </pic:spPr>
-                </pic:pic>
-              </a:graphicData>
-            </a:graphic>
-          </wp:anchor>
+          </wp:inline>
         </w:drawing>
       </w:r>
     </w:p>
-    <w:bookmarkEnd w:id="0"/>
+    <w:p>
+      <w:pPr>
+        <w:widowControl w:val="0"/>
+        <w:autoSpaceDE w:val="0"/>
+        <w:autoSpaceDN w:val="0"/>
+        <w:spacing w:after="0" w:line="240" w:lineRule="auto"/>
+        <w:rPr>
+          <w:rFonts w:ascii="Times New Roman" w:eastAsia="Book Antiqua" w:hAnsi="Book Antiqua" w:cs="Book Antiqua"/>
+          <w:kern w:val="0"/>
+          <w:sz w:val="20"/>
+          <w:lang w:val="hu-HU"/>
+          <w14:ligatures w14:val="none"/>
+        </w:rPr>
+        <w:sectPr>
+          <w:footerReference w:type="even" r:id="rId5"/>
+          <w:pgSz w:w="11940" w:h="15310"/>
+          <w:pgMar w:top="780" w:right="500" w:bottom="280" w:left="220" w:header="0" w:footer="0" w:gutter="0"/>
+          <w:pgNumType w:start="0"/>
+          <w:cols w:space="720"/>
+        </w:sectPr>
+      </w:pPr>
+    </w:p>
     <w:p/>
     <w:sectPr>
       <w:pgSz w:w="12240" w:h="15840"/>
@@ -157,6 +96,20 @@
     </w:sectPr>
   </w:body>
 </w:document>
+</file>
+
+<file path=word/footer1.xml><?xml version="1.0" encoding="utf-8"?>
+<w:ftr xmlns:wpc="http://schemas.microsoft.com/office/word/2010/wordprocessingCanvas" xmlns:cx="http://schemas.microsoft.com/office/drawing/2014/chartex" xmlns:cx1="http://schemas.microsoft.com/office/drawing/2015/9/8/chartex" xmlns:cx2="http://schemas.microsoft.com/office/drawing/2015/10/21/chartex" xmlns:cx3="http://schemas.microsoft.com/office/drawing/2016/5/9/chartex" xmlns:cx4="http://schemas.microsoft.com/office/drawing/2016/5/10/chartex" xmlns:cx5="http://schemas.microsoft.com/office/drawing/2016/5/11/chartex" xmlns:cx6="http://schemas.microsoft.com/office/drawing/2016/5/12/chartex" xmlns:cx7="http://schemas.microsoft.com/office/drawing/2016/5/13/chartex" xmlns:cx8="http://schemas.microsoft.com/office/drawing/2016/5/14/chartex" xmlns:mc="http://schemas.openxmlformats.org/markup-compatibility/2006" xmlns:aink="http://schemas.microsoft.com/office/drawing/2016/ink" xmlns:am3d="http://schemas.microsoft.com/office/drawing/2017/model3d" xmlns:o="urn:schemas-microsoft-com:office:office" xmlns:oel="http://schemas.microsoft.com/office/2019/extlst" xmlns:r="http://schemas.openxmlformats.org/officeDocument/2006/relationships" xmlns:m="http://schemas.openxmlformats.org/officeDocument/2006/math" xmlns:v="urn:schemas-microsoft-com:vml" xmlns:wp14="http://schemas.microsoft.com/office/word/2010/wordprocessingDrawing" xmlns:wp="http://schemas.openxmlformats.org/drawingml/2006/wordprocessingDrawing" xmlns:w10="urn:schemas-microsoft-com:office:word" xmlns:w="http://schemas.openxmlformats.org/wordprocessingml/2006/main" xmlns:w14="http://schemas.microsoft.com/office/word/2010/wordml" xmlns:w15="http://schemas.microsoft.com/office/word/2012/wordml" xmlns:w16cex="http://schemas.microsoft.com/office/word/2018/wordml/cex" xmlns:w16cid="http://schemas.microsoft.com/office/word/2016/wordml/cid" xmlns:w16="http://schemas.microsoft.com/office/word/2018/wordml" xmlns:w16sdtdh="http://schemas.microsoft.com/office/word/2020/wordml/sdtdatahash" xmlns:w16se="http://schemas.microsoft.com/office/word/2015/wordml/symex" xmlns:wpg="http://schemas.microsoft.com/office/word/2010/wordprocessingGroup" xmlns:wpi="http://schemas.microsoft.com/office/word/2010/wordprocessingInk" xmlns:wne="http://schemas.microsoft.com/office/word/2006/wordml" xmlns:wps="http://schemas.microsoft.com/office/word/2010/wordprocessingShape" mc:Ignorable="w14 w15 w16se w16cid w16 w16cex w16sdtdh wp14">
+  <w:p>
+    <w:pPr>
+      <w:pStyle w:val="BodyText"/>
+      <w:spacing w:line="14" w:lineRule="auto"/>
+      <w:rPr>
+        <w:sz w:val="2"/>
+      </w:rPr>
+    </w:pPr>
+  </w:p>
+</w:ftr>
 </file>
 
 <file path=word/styles.xml><?xml version="1.0" encoding="utf-8"?>
@@ -559,15 +512,6 @@
   <w:style w:type="paragraph" w:default="1" w:styleId="Normal">
     <w:name w:val="Normal"/>
     <w:qFormat/>
-    <w:rsid w:val="00CB1FC6"/>
-    <w:pPr>
-      <w:spacing w:after="0"/>
-    </w:pPr>
-    <w:rPr>
-      <w:rFonts w:ascii="Calibri" w:eastAsia="Calibri" w:hAnsi="Calibri" w:cs="Calibri"/>
-      <w:kern w:val="0"/>
-      <w14:ligatures w14:val="none"/>
-    </w:rPr>
   </w:style>
   <w:style w:type="character" w:default="1" w:styleId="DefaultParagraphFont">
     <w:name w:val="Default Paragraph Font"/>
@@ -595,6 +539,26 @@
     <w:uiPriority w:val="99"/>
     <w:semiHidden/>
     <w:unhideWhenUsed/>
+  </w:style>
+  <w:style w:type="paragraph" w:styleId="BodyText">
+    <w:name w:val="Body Text"/>
+    <w:basedOn w:val="Normal"/>
+    <w:link w:val="BodyTextChar"/>
+    <w:uiPriority w:val="99"/>
+    <w:semiHidden/>
+    <w:unhideWhenUsed/>
+    <w:rsid w:val="00B46374"/>
+    <w:pPr>
+      <w:spacing w:after="120"/>
+    </w:pPr>
+  </w:style>
+  <w:style w:type="character" w:customStyle="1" w:styleId="BodyTextChar">
+    <w:name w:val="Body Text Char"/>
+    <w:basedOn w:val="DefaultParagraphFont"/>
+    <w:link w:val="BodyText"/>
+    <w:uiPriority w:val="99"/>
+    <w:semiHidden/>
+    <w:rsid w:val="00B46374"/>
   </w:style>
 </w:styles>
 </file>

</xml_diff>